<commit_message>
Added Biogeographic preliminary article
</commit_message>
<xml_diff>
--- a/BioGeoArticle.docx
+++ b/BioGeoArticle.docx
@@ -12,8 +12,8 @@
           <w:lang w:eastAsia="en-GB"/>
         </w:rPr>
       </w:pPr>
-      <w:bookmarkStart w:id="0" w:name="_Toc18065044"/>
-      <w:bookmarkStart w:id="1" w:name="_Toc18065043"/>
+      <w:bookmarkStart w:id="0" w:name="_Toc18065043"/>
+      <w:bookmarkStart w:id="1" w:name="_Toc18065044"/>
       <w:r>
         <w:rPr>
           <w:rFonts w:ascii="Times New Roman" w:hAnsi="Times New Roman" w:cs="Times New Roman"/>
@@ -43,7 +43,7 @@
         </w:rPr>
         <w:t>Material and Methods</w:t>
       </w:r>
-      <w:bookmarkEnd w:id="1"/>
+      <w:bookmarkEnd w:id="0"/>
       <w:r>
         <w:rPr>
           <w:rFonts w:ascii="Times New Roman" w:hAnsi="Times New Roman" w:cs="Times New Roman"/>
@@ -69,7 +69,7 @@
         </w:rPr>
         <w:t>Collection methods, data sources</w:t>
       </w:r>
-      <w:bookmarkEnd w:id="0"/>
+      <w:bookmarkEnd w:id="1"/>
     </w:p>
     <w:p>
       <w:pPr>
@@ -688,19 +688,7 @@
         <w:rPr>
           <w:lang w:eastAsia="en-GB"/>
         </w:rPr>
-        <w:t xml:space="preserve"> </w:t>
-      </w:r>
-      <w:r>
-        <w:rPr>
-          <w:lang w:eastAsia="en-GB"/>
-        </w:rPr>
-        <w:t>islands,</w:t>
-      </w:r>
-      <w:r>
-        <w:rPr>
-          <w:lang w:eastAsia="en-GB"/>
-        </w:rPr>
-        <w:t xml:space="preserve"> we assume they</w:t>
+        <w:t xml:space="preserve"> islands, we assume they</w:t>
       </w:r>
       <w:r>
         <w:rPr>
@@ -1387,23 +1375,7 @@
           <w:noProof/>
           <w:lang w:eastAsia="en-GB"/>
         </w:rPr>
-        <w:t>(</w:t>
-      </w:r>
-      <w:proofErr w:type="spellStart"/>
-      <w:r>
-        <w:rPr>
-          <w:noProof/>
-          <w:lang w:eastAsia="en-GB"/>
-        </w:rPr>
-        <w:t>Baselga</w:t>
-      </w:r>
-      <w:proofErr w:type="spellEnd"/>
-      <w:r>
-        <w:rPr>
-          <w:noProof/>
-          <w:lang w:eastAsia="en-GB"/>
-        </w:rPr>
-        <w:t>, 2010)</w:t>
+        <w:t>(Baselga, 2010)</w:t>
       </w:r>
       <w:r>
         <w:rPr>
@@ -2192,8 +2164,6 @@
         </w:rPr>
         <w:t>&gt;</w:t>
       </w:r>
-      <w:bookmarkStart w:id="6" w:name="_GoBack"/>
-      <w:bookmarkEnd w:id="6"/>
       <w:r>
         <w:rPr>
           <w:lang w:eastAsia="en-GB"/>
@@ -6124,7 +6094,7 @@
           <w:lang w:eastAsia="en-GB"/>
         </w:rPr>
       </w:pPr>
-      <w:bookmarkStart w:id="7" w:name="_Toc18065049"/>
+      <w:bookmarkStart w:id="6" w:name="_Toc18065049"/>
       <w:r>
         <w:rPr>
           <w:rFonts w:ascii="Times New Roman" w:hAnsi="Times New Roman" w:cs="Times New Roman"/>
@@ -6134,7 +6104,7 @@
         </w:rPr>
         <w:t>Results</w:t>
       </w:r>
-      <w:bookmarkEnd w:id="7"/>
+      <w:bookmarkEnd w:id="6"/>
     </w:p>
     <w:p>
       <w:pPr>
@@ -6144,7 +6114,7 @@
           <w:lang w:eastAsia="en-GB"/>
         </w:rPr>
       </w:pPr>
-      <w:bookmarkStart w:id="8" w:name="_Toc18065051"/>
+      <w:bookmarkStart w:id="7" w:name="_Toc18065051"/>
       <w:r>
         <w:rPr>
           <w:rFonts w:ascii="Times New Roman" w:hAnsi="Times New Roman" w:cs="Times New Roman"/>
@@ -6152,7 +6122,7 @@
         </w:rPr>
         <w:t>Rarefaction curves</w:t>
       </w:r>
-      <w:bookmarkEnd w:id="8"/>
+      <w:bookmarkEnd w:id="7"/>
     </w:p>
     <w:p>
       <w:pPr>
@@ -6198,14 +6168,13 @@
       <w:r>
         <w:rPr>
           <w:noProof/>
-          <w:lang w:eastAsia="en-GB"/>
         </w:rPr>
         <w:lastRenderedPageBreak/>
         <w:drawing>
-          <wp:inline distT="0" distB="0" distL="0" distR="0" wp14:anchorId="65BACB71" wp14:editId="4A1BA7BC">
-            <wp:extent cx="5943600" cy="3609975"/>
-            <wp:effectExtent l="0" t="0" r="0" b="9525"/>
-            <wp:docPr id="16" name="Picture 16" descr="https://lh6.googleusercontent.com/mttMnhQXZtPr_Y0PKfOC8SoF7KeMBXEPmhPX1KP3Jz_pQL_UHYsj8lt9MGAZizpWfTFY8frUbFNcp2HGyHvwjOPeniHVXtxx1L6cQd5r7ZtBSN66Q0Q_UDrWNGSMdBjl6Q"/>
+          <wp:inline distT="0" distB="0" distL="0" distR="0" wp14:anchorId="0F2C4F0A" wp14:editId="56DBE530">
+            <wp:extent cx="5731510" cy="3820795"/>
+            <wp:effectExtent l="0" t="0" r="2540" b="8255"/>
+            <wp:docPr id="2" name="Picture 2"/>
             <wp:cNvGraphicFramePr>
               <a:graphicFrameLocks xmlns:a="http://schemas.openxmlformats.org/drawingml/2006/main" noChangeAspect="1"/>
             </wp:cNvGraphicFramePr>
@@ -6213,13 +6182,13 @@
               <a:graphicData uri="http://schemas.openxmlformats.org/drawingml/2006/picture">
                 <pic:pic xmlns:pic="http://schemas.openxmlformats.org/drawingml/2006/picture">
                   <pic:nvPicPr>
-                    <pic:cNvPr id="0" name="Picture 43" descr="https://lh6.googleusercontent.com/mttMnhQXZtPr_Y0PKfOC8SoF7KeMBXEPmhPX1KP3Jz_pQL_UHYsj8lt9MGAZizpWfTFY8frUbFNcp2HGyHvwjOPeniHVXtxx1L6cQd5r7ZtBSN66Q0Q_UDrWNGSMdBjl6Q"/>
+                    <pic:cNvPr id="0" name="Picture 1"/>
                     <pic:cNvPicPr>
                       <a:picLocks noChangeAspect="1" noChangeArrowheads="1"/>
                     </pic:cNvPicPr>
                   </pic:nvPicPr>
                   <pic:blipFill>
-                    <a:blip r:embed="rId5">
+                    <a:blip r:embed="rId5" cstate="print">
                       <a:extLst>
                         <a:ext uri="{28A0092B-C50C-407E-A947-70E740481C1C}">
                           <a14:useLocalDpi xmlns:a14="http://schemas.microsoft.com/office/drawing/2010/main" val="0"/>
@@ -6234,7 +6203,7 @@
                   <pic:spPr bwMode="auto">
                     <a:xfrm>
                       <a:off x="0" y="0"/>
-                      <a:ext cx="5943600" cy="3609975"/>
+                      <a:ext cx="5731510" cy="3820795"/>
                     </a:xfrm>
                     <a:prstGeom prst="rect">
                       <a:avLst/>
@@ -6285,16 +6254,14 @@
       </w:pPr>
       <w:r>
         <w:rPr>
-          <w:b/>
-          <w:bCs/>
           <w:noProof/>
-          <w:lang w:eastAsia="en-GB"/>
-        </w:rPr>
+        </w:rPr>
+        <w:lastRenderedPageBreak/>
         <w:drawing>
-          <wp:inline distT="0" distB="0" distL="0" distR="0" wp14:anchorId="21FEB08A" wp14:editId="42C75E6C">
-            <wp:extent cx="5943600" cy="3590925"/>
-            <wp:effectExtent l="0" t="0" r="0" b="9525"/>
-            <wp:docPr id="15" name="Picture 15" descr="https://lh3.googleusercontent.com/q2C-bkTrlG3reWWoZSzvAceP7mwiqmIrVE3F05euRpXs-v2pO8sv13esdMd4tY28OVqE0W1vU6g_Op66eFQzjTiT4B0P2aqNpXf9W2DhtSpItlydWL9ETzQbWAyzZ7Vpqw"/>
+          <wp:inline distT="0" distB="0" distL="0" distR="0" wp14:anchorId="64D50BAC" wp14:editId="1AAECDDA">
+            <wp:extent cx="5731510" cy="3820795"/>
+            <wp:effectExtent l="0" t="0" r="2540" b="8255"/>
+            <wp:docPr id="3" name="Picture 3"/>
             <wp:cNvGraphicFramePr>
               <a:graphicFrameLocks xmlns:a="http://schemas.openxmlformats.org/drawingml/2006/main" noChangeAspect="1"/>
             </wp:cNvGraphicFramePr>
@@ -6302,7 +6269,7 @@
               <a:graphicData uri="http://schemas.openxmlformats.org/drawingml/2006/picture">
                 <pic:pic xmlns:pic="http://schemas.openxmlformats.org/drawingml/2006/picture">
                   <pic:nvPicPr>
-                    <pic:cNvPr id="0" name="Picture 44" descr="https://lh3.googleusercontent.com/q2C-bkTrlG3reWWoZSzvAceP7mwiqmIrVE3F05euRpXs-v2pO8sv13esdMd4tY28OVqE0W1vU6g_Op66eFQzjTiT4B0P2aqNpXf9W2DhtSpItlydWL9ETzQbWAyzZ7Vpqw"/>
+                    <pic:cNvPr id="0" name="Picture 3"/>
                     <pic:cNvPicPr>
                       <a:picLocks noChangeAspect="1" noChangeArrowheads="1"/>
                     </pic:cNvPicPr>
@@ -6323,7 +6290,7 @@
                   <pic:spPr bwMode="auto">
                     <a:xfrm>
                       <a:off x="0" y="0"/>
-                      <a:ext cx="5943600" cy="3590925"/>
+                      <a:ext cx="5731510" cy="3820795"/>
                     </a:xfrm>
                     <a:prstGeom prst="rect">
                       <a:avLst/>
@@ -6339,6 +6306,8 @@
           </wp:inline>
         </w:drawing>
       </w:r>
+      <w:bookmarkStart w:id="8" w:name="_GoBack"/>
+      <w:bookmarkEnd w:id="8"/>
     </w:p>
     <w:p>
       <w:pPr>
@@ -6389,7 +6358,6 @@
           <w:rFonts w:ascii="Times New Roman" w:hAnsi="Times New Roman" w:cs="Times New Roman"/>
           <w:lang w:eastAsia="en-GB"/>
         </w:rPr>
-        <w:lastRenderedPageBreak/>
         <w:t>Species richness and diversity</w:t>
       </w:r>
       <w:bookmarkEnd w:id="9"/>
@@ -6479,6 +6447,7 @@
           <w:noProof/>
           <w:lang w:eastAsia="en-GB"/>
         </w:rPr>
+        <w:lastRenderedPageBreak/>
         <w:drawing>
           <wp:inline distT="0" distB="0" distL="0" distR="0" wp14:anchorId="757E293A" wp14:editId="040087AA">
             <wp:extent cx="5943600" cy="3609975"/>
@@ -6649,7 +6618,6 @@
           <w:rFonts w:ascii="Times New Roman" w:hAnsi="Times New Roman" w:cs="Times New Roman"/>
           <w:lang w:eastAsia="en-GB"/>
         </w:rPr>
-        <w:lastRenderedPageBreak/>
         <w:t>Hierarchical clustering</w:t>
       </w:r>
       <w:bookmarkEnd w:id="10"/>
@@ -6766,6 +6734,7 @@
           <w:color w:val="FF0000"/>
           <w:lang w:eastAsia="en-GB"/>
         </w:rPr>
+        <w:lastRenderedPageBreak/>
         <w:drawing>
           <wp:inline distT="0" distB="0" distL="0" distR="0" wp14:anchorId="23614652" wp14:editId="65D38F27">
             <wp:extent cx="5943600" cy="3695700"/>
@@ -6908,15 +6877,7 @@
           <w:b w:val="0"/>
           <w:color w:val="FF0000"/>
         </w:rPr>
-        <w:t xml:space="preserve"> Dissimilarity. Here we see the islands clustered using UPGMA on our species occurrence lists. Several clusters are apparent, which are mostly geographically </w:t>
-      </w:r>
-      <w:r>
-        <w:rPr>
-          <w:b w:val="0"/>
-          <w:color w:val="FF0000"/>
-        </w:rPr>
-        <w:lastRenderedPageBreak/>
-        <w:t>determined. The clusters containing Rhodes, Samos, Lesbos, Ikaria, Chios, Kos and Karpathos does not quite fit the geography of the islands, though they are all close to Turkey.</w:t>
+        <w:t xml:space="preserve"> Dissimilarity. Here we see the islands clustered using UPGMA on our species occurrence lists. Several clusters are apparent, which are mostly geographically determined. The clusters containing Rhodes, Samos, Lesbos, Ikaria, Chios, Kos and Karpathos does not quite fit the geography of the islands, though they are all close to Turkey.</w:t>
       </w:r>
     </w:p>
     <w:p>
@@ -6932,6 +6893,7 @@
           <w:szCs w:val="22"/>
           <w:lang w:eastAsia="en-GB"/>
         </w:rPr>
+        <w:lastRenderedPageBreak/>
         <w:drawing>
           <wp:inline distT="0" distB="0" distL="0" distR="0" wp14:anchorId="0027C36F" wp14:editId="10811AE5">
             <wp:extent cx="5915025" cy="3591482"/>
@@ -7241,14 +7203,7 @@
         <w:rPr>
           <w:b w:val="0"/>
         </w:rPr>
-        <w:t xml:space="preserve">Here our four best models are shown. The first column shows numbers indicating the different models. The following nine columns show our different factors, with the ones excluded by a given model being marked #N/A. The last </w:t>
-      </w:r>
-      <w:r>
-        <w:rPr>
-          <w:b w:val="0"/>
-        </w:rPr>
-        <w:lastRenderedPageBreak/>
-        <w:t>five columns show us information about how well the model performed, and we see both the degrees of freedom in the model as well as the log likelihood, the Akaike Information Criterion (</w:t>
+        <w:t>Here our four best models are shown. The first column shows numbers indicating the different models. The following nine columns show our different factors, with the ones excluded by a given model being marked #N/A. The last five columns show us information about how well the model performed, and we see both the degrees of freedom in the model as well as the log likelihood, the Akaike Information Criterion (</w:t>
       </w:r>
       <w:proofErr w:type="spellStart"/>
       <w:r>
@@ -7278,6 +7233,7 @@
         <w:rPr>
           <w:lang w:eastAsia="en-GB"/>
         </w:rPr>
+        <w:lastRenderedPageBreak/>
         <w:t>Additionally we see that only the top model has a substantial level of empirical support as none of the other models has a delta value below two, which has been suggested as an indicator for the amount of support compared to the other models by</w:t>
       </w:r>
       <w:r>
@@ -8547,7 +8503,7 @@
         <w:rFonts w:asciiTheme="minorHAnsi" w:eastAsiaTheme="minorHAnsi" w:hAnsiTheme="minorHAnsi" w:cstheme="minorBidi"/>
         <w:sz w:val="22"/>
         <w:szCs w:val="22"/>
-        <w:lang w:val="en-DK" w:eastAsia="en-US" w:bidi="ar-SA"/>
+        <w:lang w:eastAsia="en-US" w:bidi="ar-SA"/>
       </w:rPr>
     </w:rPrDefault>
     <w:pPrDefault>

</xml_diff>